<commit_message>
Some Updates to the Report & Code Additions
Made some more edits to the report, added Canny edge detection and frequency filtering to DIP_code.py from my earlier attempts, added LoG attempt, corrected typo in DT section, and added comments/standardized comment format. temp.py includes commented-out content removed from DIP_code.py for PCA.
</commit_message>
<xml_diff>
--- a/Final Project Report.docx
+++ b/Final Project Report.docx
@@ -11,6 +11,7 @@
         </w:rPr>
       </w:pPr>
       <w:commentRangeStart w:id="0"/>
+      <w:commentRangeStart w:id="1"/>
       <w:r>
         <w:rPr>
           <w:rFonts w:ascii="Times New Roman" w:hAnsi="Times New Roman" w:cs="Times New Roman"/>
@@ -26,6 +27,13 @@
         </w:rPr>
         <w:commentReference w:id="0"/>
       </w:r>
+      <w:commentRangeEnd w:id="1"/>
+      <w:r>
+        <w:rPr>
+          <w:rStyle w:val="CommentReference"/>
+        </w:rPr>
+        <w:commentReference w:id="1"/>
+      </w:r>
     </w:p>
     <w:p>
       <w:pPr>
@@ -272,13 +280,7 @@
         <w:rPr>
           <w:rFonts w:ascii="Times New Roman" w:hAnsi="Times New Roman" w:cs="Times New Roman"/>
         </w:rPr>
-        <w:t xml:space="preserve"> as listed below. </w:t>
-      </w:r>
-      <w:r>
-        <w:rPr>
-          <w:rFonts w:ascii="Times New Roman" w:hAnsi="Times New Roman" w:cs="Times New Roman"/>
-        </w:rPr>
-        <w:t>Figure 1 illustrates the overall steps in the process.</w:t>
+        <w:t xml:space="preserve"> as listed below. Figure 1 illustrates the overall steps in the process.</w:t>
       </w:r>
     </w:p>
     <w:p>
@@ -326,7 +328,19 @@
         <w:rPr>
           <w:rFonts w:ascii="Times New Roman" w:hAnsi="Times New Roman" w:cs="Times New Roman"/>
         </w:rPr>
-        <w:t xml:space="preserve"> to</w:t>
+        <w:t xml:space="preserve"> </w:t>
+      </w:r>
+      <w:r>
+        <w:rPr>
+          <w:rFonts w:ascii="Times New Roman" w:hAnsi="Times New Roman" w:cs="Times New Roman"/>
+        </w:rPr>
+        <w:t xml:space="preserve">and a decision tree model </w:t>
+      </w:r>
+      <w:r>
+        <w:rPr>
+          <w:rFonts w:ascii="Times New Roman" w:hAnsi="Times New Roman" w:cs="Times New Roman"/>
+        </w:rPr>
+        <w:t>to</w:t>
       </w:r>
       <w:r>
         <w:rPr>
@@ -374,7 +388,19 @@
         <w:rPr>
           <w:rFonts w:ascii="Times New Roman" w:hAnsi="Times New Roman" w:cs="Times New Roman"/>
         </w:rPr>
-        <w:t>. Statistical parameters calculated from these matrices were then fed into a logistic regression model to categorize the images.</w:t>
+        <w:t xml:space="preserve">. Statistical parameters calculated from these matrices were then fed into a logistic regression model </w:t>
+      </w:r>
+      <w:r>
+        <w:rPr>
+          <w:rFonts w:ascii="Times New Roman" w:hAnsi="Times New Roman" w:cs="Times New Roman"/>
+        </w:rPr>
+        <w:t xml:space="preserve">and a decision tree model </w:t>
+      </w:r>
+      <w:r>
+        <w:rPr>
+          <w:rFonts w:ascii="Times New Roman" w:hAnsi="Times New Roman" w:cs="Times New Roman"/>
+        </w:rPr>
+        <w:t>to categorize the images.</w:t>
       </w:r>
     </w:p>
     <w:p>
@@ -586,6 +612,7 @@
         <w:rPr>
           <w:rFonts w:ascii="Times New Roman" w:hAnsi="Times New Roman" w:cs="Times New Roman"/>
         </w:rPr>
+        <w:lastRenderedPageBreak/>
         <w:t>For the GLCM</w:t>
       </w:r>
       <w:r>
@@ -604,14 +631,7 @@
         <w:rPr>
           <w:rFonts w:ascii="Times New Roman" w:hAnsi="Times New Roman" w:cs="Times New Roman"/>
         </w:rPr>
-        <w:t xml:space="preserve">meant that any blurring of the images to reduce noise would obscure the differences in pixel intensity changes between </w:t>
-      </w:r>
-      <w:r>
-        <w:rPr>
-          <w:rFonts w:ascii="Times New Roman" w:hAnsi="Times New Roman" w:cs="Times New Roman"/>
-        </w:rPr>
-        <w:lastRenderedPageBreak/>
-        <w:t>areas with Aβ and background areas.</w:t>
+        <w:t>meant that any blurring of the images to reduce noise would obscure the differences in pixel intensity changes between areas with Aβ and background areas.</w:t>
       </w:r>
       <w:r>
         <w:rPr>
@@ -619,19 +639,19 @@
         </w:rPr>
         <w:t xml:space="preserve"> </w:t>
       </w:r>
-      <w:commentRangeStart w:id="1"/>
+      <w:commentRangeStart w:id="2"/>
       <w:r>
         <w:rPr>
           <w:rFonts w:ascii="Times New Roman" w:hAnsi="Times New Roman" w:cs="Times New Roman"/>
         </w:rPr>
         <w:t xml:space="preserve">For this reason, Gaussian filtering was not performed on these images after resizing. </w:t>
       </w:r>
-      <w:commentRangeEnd w:id="1"/>
+      <w:commentRangeEnd w:id="2"/>
       <w:r>
         <w:rPr>
           <w:rStyle w:val="CommentReference"/>
         </w:rPr>
-        <w:commentReference w:id="1"/>
+        <w:commentReference w:id="2"/>
       </w:r>
     </w:p>
     <w:p>
@@ -644,13 +664,12 @@
       <w:r>
         <w:rPr>
           <w:rFonts w:ascii="Times New Roman" w:hAnsi="Times New Roman" w:cs="Times New Roman"/>
-          <w:noProof/>
         </w:rPr>
         <w:drawing>
-          <wp:inline distT="0" distB="0" distL="0" distR="0" wp14:anchorId="086F60E9" wp14:editId="55F7B88D">
-            <wp:extent cx="3131993" cy="3680613"/>
-            <wp:effectExtent l="0" t="0" r="0" b="0"/>
-            <wp:docPr id="577013812" name="Picture 4" descr="A block diagram of the two paths taken in processing the images."/>
+          <wp:inline distT="0" distB="0" distL="0" distR="0" wp14:anchorId="1AFE9E16" wp14:editId="61E8DCFB">
+            <wp:extent cx="4327451" cy="4265036"/>
+            <wp:effectExtent l="0" t="0" r="0" b="2540"/>
+            <wp:docPr id="324101967" name="Picture 4" descr="A diagram of a company's diagram&#10;&#10;AI-generated content may be incorrect."/>
             <wp:cNvGraphicFramePr>
               <a:graphicFrameLocks xmlns:a="http://schemas.openxmlformats.org/drawingml/2006/main" noChangeAspect="1"/>
             </wp:cNvGraphicFramePr>
@@ -658,7 +677,7 @@
               <a:graphicData uri="http://schemas.openxmlformats.org/drawingml/2006/picture">
                 <pic:pic xmlns:pic="http://schemas.openxmlformats.org/drawingml/2006/picture">
                   <pic:nvPicPr>
-                    <pic:cNvPr id="577013812" name="Picture 4" descr="A block diagram of the two paths taken in processing the images."/>
+                    <pic:cNvPr id="324101967" name="Picture 4" descr="A diagram of a company's diagram&#10;&#10;AI-generated content may be incorrect."/>
                     <pic:cNvPicPr>
                       <a:picLocks noChangeAspect="1" noChangeArrowheads="1"/>
                     </pic:cNvPicPr>
@@ -679,7 +698,7 @@
                   <pic:spPr bwMode="auto">
                     <a:xfrm>
                       <a:off x="0" y="0"/>
-                      <a:ext cx="3138990" cy="3688836"/>
+                      <a:ext cx="4338139" cy="4275570"/>
                     </a:xfrm>
                     <a:prstGeom prst="rect">
                       <a:avLst/>
@@ -698,7 +717,6 @@
     </w:p>
     <w:p>
       <w:pPr>
-        <w:jc w:val="center"/>
         <w:rPr>
           <w:rFonts w:ascii="Times New Roman" w:hAnsi="Times New Roman" w:cs="Times New Roman"/>
         </w:rPr>
@@ -745,7 +763,23 @@
           <w:sz w:val="20"/>
           <w:szCs w:val="20"/>
         </w:rPr>
-        <w:t>Blue indicates image processing steps utilizing the Python Sci-kit Image library, and red indicates classification steps utilizing the Sci-kit Learn library.</w:t>
+        <w:t xml:space="preserve">Blue indicates image processing steps utilizing the Python Sci-kit Image library, and red indicates classification steps utilizing the </w:t>
+      </w:r>
+      <w:r>
+        <w:rPr>
+          <w:rFonts w:ascii="Times New Roman" w:hAnsi="Times New Roman" w:cs="Times New Roman"/>
+          <w:sz w:val="20"/>
+          <w:szCs w:val="20"/>
+        </w:rPr>
+        <w:t xml:space="preserve">Python </w:t>
+      </w:r>
+      <w:r>
+        <w:rPr>
+          <w:rFonts w:ascii="Times New Roman" w:hAnsi="Times New Roman" w:cs="Times New Roman"/>
+          <w:sz w:val="20"/>
+          <w:szCs w:val="20"/>
+        </w:rPr>
+        <w:t>Sci-kit Learn library.</w:t>
       </w:r>
     </w:p>
     <w:p>
@@ -809,10 +843,12 @@
           <w:rFonts w:ascii="Times New Roman" w:hAnsi="Times New Roman" w:cs="Times New Roman"/>
         </w:rPr>
       </w:pPr>
-      <w:r>
-        <w:rPr>
-          <w:rFonts w:ascii="Times New Roman" w:hAnsi="Times New Roman" w:cs="Times New Roman"/>
-        </w:rPr>
+      <w:commentRangeStart w:id="3"/>
+      <w:r>
+        <w:rPr>
+          <w:rFonts w:ascii="Times New Roman" w:hAnsi="Times New Roman" w:cs="Times New Roman"/>
+        </w:rPr>
+        <w:lastRenderedPageBreak/>
         <w:t xml:space="preserve">Additionally, edge detection was explored as a potential means of first delineating </w:t>
       </w:r>
       <w:r>
@@ -825,33 +861,68 @@
         <w:rPr>
           <w:rFonts w:ascii="Times New Roman" w:hAnsi="Times New Roman" w:cs="Times New Roman"/>
         </w:rPr>
-        <w:t xml:space="preserve"> plaque containing regions from background noise. </w:t>
-      </w:r>
-      <w:r>
-        <w:rPr>
-          <w:rFonts w:ascii="Times New Roman" w:hAnsi="Times New Roman" w:cs="Times New Roman"/>
-        </w:rPr>
-        <w:t xml:space="preserve">Specifically, the Canny edge detection and </w:t>
-      </w:r>
-      <w:proofErr w:type="gramStart"/>
-      <w:r>
-        <w:rPr>
-          <w:rFonts w:ascii="Times New Roman" w:hAnsi="Times New Roman" w:cs="Times New Roman"/>
-        </w:rPr>
-        <w:t>Multi-Otsu</w:t>
-      </w:r>
-      <w:proofErr w:type="gramEnd"/>
-      <w:r>
-        <w:rPr>
-          <w:rFonts w:ascii="Times New Roman" w:hAnsi="Times New Roman" w:cs="Times New Roman"/>
-        </w:rPr>
-        <w:t xml:space="preserve"> thresholding algorithms were attempted on a representative image from the dataset</w:t>
-      </w:r>
-      <w:r>
-        <w:rPr>
-          <w:rFonts w:ascii="Times New Roman" w:hAnsi="Times New Roman" w:cs="Times New Roman"/>
-        </w:rPr>
-        <w:t>; the former was chosen for its general effectiveness as an edge-detection algorithm</w:t>
+        <w:t xml:space="preserve"> plaque containing regions from background noise</w:t>
+      </w:r>
+      <w:commentRangeEnd w:id="3"/>
+      <w:r>
+        <w:rPr>
+          <w:rStyle w:val="CommentReference"/>
+        </w:rPr>
+        <w:commentReference w:id="3"/>
+      </w:r>
+      <w:r>
+        <w:rPr>
+          <w:rFonts w:ascii="Times New Roman" w:hAnsi="Times New Roman" w:cs="Times New Roman"/>
+        </w:rPr>
+        <w:t xml:space="preserve">. </w:t>
+      </w:r>
+      <w:r>
+        <w:rPr>
+          <w:rFonts w:ascii="Times New Roman" w:hAnsi="Times New Roman" w:cs="Times New Roman"/>
+        </w:rPr>
+        <w:t xml:space="preserve">Specifically, the Canny edge detection </w:t>
+      </w:r>
+      <w:r>
+        <w:rPr>
+          <w:rFonts w:ascii="Times New Roman" w:hAnsi="Times New Roman" w:cs="Times New Roman"/>
+        </w:rPr>
+        <w:t>algorithm</w:t>
+      </w:r>
+      <w:r>
+        <w:rPr>
+          <w:rFonts w:ascii="Times New Roman" w:hAnsi="Times New Roman" w:cs="Times New Roman"/>
+        </w:rPr>
+        <w:t xml:space="preserve"> </w:t>
+      </w:r>
+      <w:r>
+        <w:rPr>
+          <w:rFonts w:ascii="Times New Roman" w:hAnsi="Times New Roman" w:cs="Times New Roman"/>
+        </w:rPr>
+        <w:t>was</w:t>
+      </w:r>
+      <w:r>
+        <w:rPr>
+          <w:rFonts w:ascii="Times New Roman" w:hAnsi="Times New Roman" w:cs="Times New Roman"/>
+        </w:rPr>
+        <w:t xml:space="preserve"> attempted on a representative image from the dataset</w:t>
+      </w:r>
+      <w:r>
+        <w:rPr>
+          <w:rFonts w:ascii="Times New Roman" w:hAnsi="Times New Roman" w:cs="Times New Roman"/>
+        </w:rPr>
+        <w:t xml:space="preserve">; </w:t>
+      </w:r>
+      <w:r>
+        <w:rPr>
+          <w:rFonts w:ascii="Times New Roman" w:hAnsi="Times New Roman" w:cs="Times New Roman"/>
+        </w:rPr>
+        <w:t xml:space="preserve">this algorithm was </w:t>
+      </w:r>
+      <w:r>
+        <w:rPr>
+          <w:rFonts w:ascii="Times New Roman" w:hAnsi="Times New Roman" w:cs="Times New Roman"/>
+        </w:rPr>
+        <w:t>chosen for its general effectiveness as an edge-detection algorithm</w:t>
       </w:r>
       <w:r>
         <w:rPr>
@@ -863,21 +934,7 @@
         <w:rPr>
           <w:rFonts w:ascii="Times New Roman" w:hAnsi="Times New Roman" w:cs="Times New Roman"/>
         </w:rPr>
-        <w:t xml:space="preserve">, </w:t>
-      </w:r>
-      <w:commentRangeStart w:id="2"/>
-      <w:r>
-        <w:rPr>
-          <w:rFonts w:ascii="Times New Roman" w:hAnsi="Times New Roman" w:cs="Times New Roman"/>
-        </w:rPr>
-        <w:t>and the latter was chosen …</w:t>
-      </w:r>
-      <w:commentRangeEnd w:id="2"/>
-      <w:r>
-        <w:rPr>
-          <w:rStyle w:val="CommentReference"/>
-        </w:rPr>
-        <w:commentReference w:id="2"/>
+        <w:t>.</w:t>
       </w:r>
     </w:p>
     <w:p>
@@ -894,7 +951,6 @@
           <w:b/>
           <w:bCs/>
         </w:rPr>
-        <w:lastRenderedPageBreak/>
         <w:t>[insert image of Canny edge detection not working well – Figure 2]</w:t>
       </w:r>
     </w:p>
@@ -914,30 +970,30 @@
         </w:rPr>
         <w:t>Results</w:t>
       </w:r>
-    </w:p>
-    <w:p>
-      <w:pPr>
+      <w:r>
         <w:rPr>
           <w:rFonts w:ascii="Times New Roman" w:hAnsi="Times New Roman" w:cs="Times New Roman"/>
           <w:b/>
           <w:bCs/>
         </w:rPr>
-      </w:pPr>
-      <w:r>
+        <w:t xml:space="preserve"> and Discussion</w:t>
+      </w:r>
+    </w:p>
+    <w:p>
+      <w:pPr>
         <w:rPr>
           <w:rFonts w:ascii="Times New Roman" w:hAnsi="Times New Roman" w:cs="Times New Roman"/>
           <w:b/>
           <w:bCs/>
         </w:rPr>
-        <w:t>[insert diagram of an image going through each step</w:t>
-      </w:r>
+      </w:pPr>
       <w:r>
         <w:rPr>
           <w:rFonts w:ascii="Times New Roman" w:hAnsi="Times New Roman" w:cs="Times New Roman"/>
           <w:b/>
           <w:bCs/>
         </w:rPr>
-        <w:t xml:space="preserve"> – Figure 3</w:t>
+        <w:t>[insert diagram of an image going through each step</w:t>
       </w:r>
       <w:r>
         <w:rPr>
@@ -945,20 +1001,7 @@
           <w:b/>
           <w:bCs/>
         </w:rPr>
-        <w:t>]</w:t>
-      </w:r>
-    </w:p>
-    <w:p>
-      <w:pPr>
-        <w:rPr>
-          <w:rFonts w:ascii="Times New Roman" w:hAnsi="Times New Roman" w:cs="Times New Roman"/>
-        </w:rPr>
-      </w:pPr>
-      <w:r>
-        <w:rPr>
-          <w:rFonts w:ascii="Times New Roman" w:hAnsi="Times New Roman" w:cs="Times New Roman"/>
-        </w:rPr>
-        <w:t xml:space="preserve">With the K-Means clustering of each image, the resulting accuracy score of the logistic regression model was </w:t>
+        <w:t xml:space="preserve"> – Figure 3</w:t>
       </w:r>
       <w:r>
         <w:rPr>
@@ -966,43 +1009,20 @@
           <w:b/>
           <w:bCs/>
         </w:rPr>
-        <w:t>0.45</w:t>
-      </w:r>
-      <w:r>
-        <w:rPr>
-          <w:rFonts w:ascii="Times New Roman" w:hAnsi="Times New Roman" w:cs="Times New Roman"/>
-        </w:rPr>
-        <w:t xml:space="preserve">. </w:t>
-      </w:r>
-      <w:r>
-        <w:rPr>
-          <w:rFonts w:ascii="Times New Roman" w:hAnsi="Times New Roman" w:cs="Times New Roman"/>
-        </w:rPr>
-        <w:t>With the use of GLCM parameters</w:t>
-      </w:r>
-      <w:r>
-        <w:rPr>
-          <w:rFonts w:ascii="Times New Roman" w:hAnsi="Times New Roman" w:cs="Times New Roman"/>
-        </w:rPr>
-        <w:t xml:space="preserve"> (</w:t>
-      </w:r>
-      <w:r>
-        <w:rPr>
-          <w:rFonts w:ascii="Times New Roman" w:hAnsi="Times New Roman" w:cs="Times New Roman"/>
-        </w:rPr>
-        <w:t xml:space="preserve">specifically </w:t>
-      </w:r>
-      <w:r>
-        <w:rPr>
-          <w:rFonts w:ascii="Times New Roman" w:hAnsi="Times New Roman" w:cs="Times New Roman"/>
-        </w:rPr>
-        <w:t>angular second moment, contrast, correlation, and dissimilarity)</w:t>
-      </w:r>
-      <w:r>
-        <w:rPr>
-          <w:rFonts w:ascii="Times New Roman" w:hAnsi="Times New Roman" w:cs="Times New Roman"/>
-        </w:rPr>
-        <w:t xml:space="preserve">, the resulting accuracy score of the logistic regression model was </w:t>
+        <w:t>]</w:t>
+      </w:r>
+    </w:p>
+    <w:p>
+      <w:pPr>
+        <w:rPr>
+          <w:rFonts w:ascii="Times New Roman" w:hAnsi="Times New Roman" w:cs="Times New Roman"/>
+        </w:rPr>
+      </w:pPr>
+      <w:r>
+        <w:rPr>
+          <w:rFonts w:ascii="Times New Roman" w:hAnsi="Times New Roman" w:cs="Times New Roman"/>
+        </w:rPr>
+        <w:t xml:space="preserve">With the K-Means clustering of each image, the resulting accuracy score of the logistic regression model was </w:t>
       </w:r>
       <w:r>
         <w:rPr>
@@ -1010,7 +1030,43 @@
           <w:b/>
           <w:bCs/>
         </w:rPr>
-        <w:t>0.73.</w:t>
+        <w:t>0.45</w:t>
+      </w:r>
+      <w:r>
+        <w:rPr>
+          <w:rFonts w:ascii="Times New Roman" w:hAnsi="Times New Roman" w:cs="Times New Roman"/>
+        </w:rPr>
+        <w:t xml:space="preserve">. </w:t>
+      </w:r>
+      <w:r>
+        <w:rPr>
+          <w:rFonts w:ascii="Times New Roman" w:hAnsi="Times New Roman" w:cs="Times New Roman"/>
+        </w:rPr>
+        <w:t>With the use of GLCM parameters</w:t>
+      </w:r>
+      <w:r>
+        <w:rPr>
+          <w:rFonts w:ascii="Times New Roman" w:hAnsi="Times New Roman" w:cs="Times New Roman"/>
+        </w:rPr>
+        <w:t xml:space="preserve"> (</w:t>
+      </w:r>
+      <w:r>
+        <w:rPr>
+          <w:rFonts w:ascii="Times New Roman" w:hAnsi="Times New Roman" w:cs="Times New Roman"/>
+        </w:rPr>
+        <w:t xml:space="preserve">specifically </w:t>
+      </w:r>
+      <w:r>
+        <w:rPr>
+          <w:rFonts w:ascii="Times New Roman" w:hAnsi="Times New Roman" w:cs="Times New Roman"/>
+        </w:rPr>
+        <w:t>angular second moment, contrast, correlation, and dissimilarity)</w:t>
+      </w:r>
+      <w:r>
+        <w:rPr>
+          <w:rFonts w:ascii="Times New Roman" w:hAnsi="Times New Roman" w:cs="Times New Roman"/>
+        </w:rPr>
+        <w:t xml:space="preserve">, the resulting accuracy score of the logistic regression model was </w:t>
       </w:r>
       <w:r>
         <w:rPr>
@@ -1018,51 +1074,86 @@
           <w:b/>
           <w:bCs/>
         </w:rPr>
-        <w:t xml:space="preserve"> </w:t>
-      </w:r>
-      <w:r>
-        <w:rPr>
-          <w:rFonts w:ascii="Times New Roman" w:hAnsi="Times New Roman" w:cs="Times New Roman"/>
-        </w:rPr>
-        <w:t xml:space="preserve">In both cases, the training size was 80% of the image data set. </w:t>
-      </w:r>
-    </w:p>
-    <w:p>
-      <w:pPr>
-        <w:rPr>
-          <w:rFonts w:ascii="Times New Roman" w:hAnsi="Times New Roman" w:cs="Times New Roman"/>
-        </w:rPr>
-      </w:pPr>
-      <w:r>
-        <w:rPr>
-          <w:rFonts w:ascii="Times New Roman" w:hAnsi="Times New Roman" w:cs="Times New Roman"/>
-        </w:rPr>
-        <w:t>[…]</w:t>
-      </w:r>
-    </w:p>
-    <w:p>
-      <w:pPr>
+        <w:t>0.73.</w:t>
+      </w:r>
+      <w:r>
         <w:rPr>
           <w:rFonts w:ascii="Times New Roman" w:hAnsi="Times New Roman" w:cs="Times New Roman"/>
           <w:b/>
           <w:bCs/>
         </w:rPr>
-      </w:pPr>
-      <w:commentRangeStart w:id="3"/>
-      <w:r>
+        <w:t xml:space="preserve"> </w:t>
+      </w:r>
+      <w:r>
+        <w:rPr>
+          <w:rFonts w:ascii="Times New Roman" w:hAnsi="Times New Roman" w:cs="Times New Roman"/>
+        </w:rPr>
+        <w:t>In both cases, the training size was 80% of the image data set</w:t>
+      </w:r>
+      <w:r>
+        <w:rPr>
+          <w:rFonts w:ascii="Times New Roman" w:hAnsi="Times New Roman" w:cs="Times New Roman"/>
+        </w:rPr>
+        <w:t xml:space="preserve"> with 5-fold cross-validation applied. </w:t>
+      </w:r>
+    </w:p>
+    <w:p>
+      <w:pPr>
+        <w:rPr>
+          <w:rFonts w:ascii="Times New Roman" w:hAnsi="Times New Roman" w:cs="Times New Roman"/>
+        </w:rPr>
+      </w:pPr>
+      <w:r>
+        <w:rPr>
+          <w:rFonts w:ascii="Times New Roman" w:hAnsi="Times New Roman" w:cs="Times New Roman"/>
+        </w:rPr>
+        <w:t xml:space="preserve">With the K-Means clustering of each image, the resulting accuracy score of the decision tree model was []. With the use of the GLCM parameters (same as those used for logistic regression), the resulting accuracy score of the decision tree model was []. </w:t>
+      </w:r>
+    </w:p>
+    <w:p>
+      <w:pPr>
+        <w:rPr>
+          <w:rFonts w:ascii="Times New Roman" w:hAnsi="Times New Roman" w:cs="Times New Roman"/>
+        </w:rPr>
+      </w:pPr>
+      <w:r>
+        <w:rPr>
+          <w:rFonts w:ascii="Times New Roman" w:hAnsi="Times New Roman" w:cs="Times New Roman"/>
+        </w:rPr>
+        <w:t>[…]</w:t>
+      </w:r>
+    </w:p>
+    <w:p>
+      <w:pPr>
         <w:rPr>
           <w:rFonts w:ascii="Times New Roman" w:hAnsi="Times New Roman" w:cs="Times New Roman"/>
           <w:b/>
           <w:bCs/>
         </w:rPr>
+      </w:pPr>
+      <w:commentRangeStart w:id="4"/>
+      <w:r>
+        <w:rPr>
+          <w:rFonts w:ascii="Times New Roman" w:hAnsi="Times New Roman" w:cs="Times New Roman"/>
+          <w:b/>
+          <w:bCs/>
+        </w:rPr>
         <w:t>Limitations</w:t>
       </w:r>
-      <w:commentRangeEnd w:id="3"/>
+      <w:commentRangeEnd w:id="4"/>
       <w:r>
         <w:rPr>
           <w:rStyle w:val="CommentReference"/>
         </w:rPr>
-        <w:commentReference w:id="3"/>
+        <w:commentReference w:id="4"/>
+      </w:r>
+      <w:r>
+        <w:rPr>
+          <w:rFonts w:ascii="Times New Roman" w:hAnsi="Times New Roman" w:cs="Times New Roman"/>
+          <w:b/>
+          <w:bCs/>
+        </w:rPr>
+        <w:t xml:space="preserve"> and Future Direction</w:t>
       </w:r>
     </w:p>
     <w:p>
@@ -1130,6 +1221,12 @@
         <w:rPr>
           <w:rFonts w:ascii="Times New Roman" w:hAnsi="Times New Roman" w:cs="Times New Roman"/>
         </w:rPr>
+        <w:t xml:space="preserve">The clearest example of the influence of these specks was in the attempted blob detection with the Laplacian of Gaussian approach – instead of emphasizing the areas within the images where the lighter-colored plaque regions were congregated, the presence of stray proteins in the background images resulted in no useful differentiation between plaque and plaque-free regions. </w:t>
+      </w:r>
+      <w:r>
+        <w:rPr>
+          <w:rFonts w:ascii="Times New Roman" w:hAnsi="Times New Roman" w:cs="Times New Roman"/>
+        </w:rPr>
         <w:t>Therefore, there was no case where a clearly superior method to delineate between plaque-containing and plaque-free areas became apparent.</w:t>
       </w:r>
       <w:r>
@@ -1137,6 +1234,32 @@
           <w:rFonts w:ascii="Times New Roman" w:hAnsi="Times New Roman" w:cs="Times New Roman"/>
         </w:rPr>
         <w:t xml:space="preserve"> </w:t>
+      </w:r>
+    </w:p>
+    <w:p>
+      <w:pPr>
+        <w:rPr>
+          <w:rFonts w:ascii="Times New Roman" w:hAnsi="Times New Roman" w:cs="Times New Roman"/>
+        </w:rPr>
+      </w:pPr>
+      <w:r>
+        <w:rPr>
+          <w:rFonts w:ascii="Times New Roman" w:hAnsi="Times New Roman" w:cs="Times New Roman"/>
+        </w:rPr>
+        <w:t xml:space="preserve">There are [several] potential paths forward for this effort. </w:t>
+      </w:r>
+    </w:p>
+    <w:p>
+      <w:pPr>
+        <w:rPr>
+          <w:rFonts w:ascii="Times New Roman" w:hAnsi="Times New Roman" w:cs="Times New Roman"/>
+        </w:rPr>
+      </w:pPr>
+      <w:r>
+        <w:rPr>
+          <w:rFonts w:ascii="Times New Roman" w:hAnsi="Times New Roman" w:cs="Times New Roman"/>
+        </w:rPr>
+        <w:t>[deep learning to classify based on features not explicitly defined]</w:t>
       </w:r>
     </w:p>
     <w:sectPr>
@@ -1169,7 +1292,7 @@
       </w:r>
     </w:p>
   </w:comment>
-  <w:comment w:id="1" w:author="Baker, Larry" w:date="2025-05-04T21:52:00Z" w:initials="LB">
+  <w:comment w:id="1" w:author="Baker, Larry" w:date="2025-05-05T22:03:00Z" w:initials="LB">
     <w:p>
       <w:pPr>
         <w:pStyle w:val="CommentText"/>
@@ -1181,11 +1304,27 @@
         <w:annotationRef/>
       </w:r>
       <w:r>
+        <w:t>TODO: Add more to the background and the explanation of the utility of the attempted image processing?</w:t>
+      </w:r>
+    </w:p>
+  </w:comment>
+  <w:comment w:id="2" w:author="Baker, Larry" w:date="2025-05-04T21:52:00Z" w:initials="LB">
+    <w:p>
+      <w:pPr>
+        <w:pStyle w:val="CommentText"/>
+      </w:pPr>
+      <w:r>
+        <w:rPr>
+          <w:rStyle w:val="CommentReference"/>
+        </w:rPr>
+        <w:annotationRef/>
+      </w:r>
+      <w:r>
         <w:t>Writing this, I realized that the use of GLCM parameters for the logistic regression meant that we probably don’t need to re-scale the images. Running the code with the re-scaling commented out, I ended up with an accuracy score of 0.82 instead of 0.73 (same four parameters, of course).</w:t>
       </w:r>
     </w:p>
   </w:comment>
-  <w:comment w:id="2" w:author="Baker, Larry" w:date="2025-05-04T22:54:00Z" w:initials="LB">
+  <w:comment w:id="3" w:author="Baker, Larry" w:date="2025-05-05T22:50:00Z" w:initials="LB">
     <w:p>
       <w:pPr>
         <w:pStyle w:val="CommentText"/>
@@ -1201,7 +1340,7 @@
       </w:r>
     </w:p>
   </w:comment>
-  <w:comment w:id="3" w:author="Baker, Larry" w:date="2025-05-04T23:31:00Z" w:initials="LB">
+  <w:comment w:id="4" w:author="Baker, Larry" w:date="2025-05-04T23:31:00Z" w:initials="LB">
     <w:p>
       <w:pPr>
         <w:pStyle w:val="CommentText"/>
@@ -1223,8 +1362,9 @@
 <file path=word/commentsExtended.xml><?xml version="1.0" encoding="utf-8"?>
 <w15:commentsEx xmlns:wpc="http://schemas.microsoft.com/office/word/2010/wordprocessingCanvas" xmlns:cx="http://schemas.microsoft.com/office/drawing/2014/chartex" xmlns:cx1="http://schemas.microsoft.com/office/drawing/2015/9/8/chartex" xmlns:cx2="http://schemas.microsoft.com/office/drawing/2015/10/21/chartex" xmlns:cx3="http://schemas.microsoft.com/office/drawing/2016/5/9/chartex" xmlns:cx4="http://schemas.microsoft.com/office/drawing/2016/5/10/chartex" xmlns:cx5="http://schemas.microsoft.com/office/drawing/2016/5/11/chartex" xmlns:cx6="http://schemas.microsoft.com/office/drawing/2016/5/12/chartex" xmlns:cx7="http://schemas.microsoft.com/office/drawing/2016/5/13/chartex" xmlns:cx8="http://schemas.microsoft.com/office/drawing/2016/5/14/chartex" xmlns:mc="http://schemas.openxmlformats.org/markup-compatibility/2006" xmlns:aink="http://schemas.microsoft.com/office/drawing/2016/ink" xmlns:am3d="http://schemas.microsoft.com/office/drawing/2017/model3d" xmlns:o="urn:schemas-microsoft-com:office:office" xmlns:oel="http://schemas.microsoft.com/office/2019/extlst" xmlns:r="http://schemas.openxmlformats.org/officeDocument/2006/relationships" xmlns:m="http://schemas.openxmlformats.org/officeDocument/2006/math" xmlns:v="urn:schemas-microsoft-com:vml" xmlns:wp14="http://schemas.microsoft.com/office/word/2010/wordprocessingDrawing" xmlns:wp="http://schemas.openxmlformats.org/drawingml/2006/wordprocessingDrawing" xmlns:w10="urn:schemas-microsoft-com:office:word" xmlns:w="http://schemas.openxmlformats.org/wordprocessingml/2006/main" xmlns:w14="http://schemas.microsoft.com/office/word/2010/wordml" xmlns:w15="http://schemas.microsoft.com/office/word/2012/wordml" xmlns:w16cex="http://schemas.microsoft.com/office/word/2018/wordml/cex" xmlns:w16cid="http://schemas.microsoft.com/office/word/2016/wordml/cid" xmlns:w16="http://schemas.microsoft.com/office/word/2018/wordml" xmlns:w16du="http://schemas.microsoft.com/office/word/2023/wordml/word16du" xmlns:w16sdtdh="http://schemas.microsoft.com/office/word/2020/wordml/sdtdatahash" xmlns:w16sdtfl="http://schemas.microsoft.com/office/word/2024/wordml/sdtformatlock" xmlns:w16se="http://schemas.microsoft.com/office/word/2015/wordml/symex" xmlns:wpg="http://schemas.microsoft.com/office/word/2010/wordprocessingGroup" xmlns:wpi="http://schemas.microsoft.com/office/word/2010/wordprocessingInk" xmlns:wne="http://schemas.microsoft.com/office/word/2006/wordml" xmlns:wps="http://schemas.microsoft.com/office/word/2010/wordprocessingShape" mc:Ignorable="w14 w15 w16se w16cid w16 w16cex w16sdtdh w16sdtfl w16du wp14">
   <w15:commentEx w15:paraId="12A2D3B1" w15:done="0"/>
+  <w15:commentEx w15:paraId="5CFE2578" w15:paraIdParent="12A2D3B1" w15:done="0"/>
   <w15:commentEx w15:paraId="04875ED0" w15:done="0"/>
-  <w15:commentEx w15:paraId="2ECEF53C" w15:done="0"/>
+  <w15:commentEx w15:paraId="68B831DC" w15:done="0"/>
   <w15:commentEx w15:paraId="68EACADB" w15:done="0"/>
 </w15:commentsEx>
 </file>
@@ -1232,8 +1372,9 @@
 <file path=word/commentsExtensible.xml><?xml version="1.0" encoding="utf-8"?>
 <w16cex:commentsExtensible xmlns:wpc="http://schemas.microsoft.com/office/word/2010/wordprocessingCanvas" xmlns:cx="http://schemas.microsoft.com/office/drawing/2014/chartex" xmlns:cx1="http://schemas.microsoft.com/office/drawing/2015/9/8/chartex" xmlns:cx2="http://schemas.microsoft.com/office/drawing/2015/10/21/chartex" xmlns:cx3="http://schemas.microsoft.com/office/drawing/2016/5/9/chartex" xmlns:cx4="http://schemas.microsoft.com/office/drawing/2016/5/10/chartex" xmlns:cx5="http://schemas.microsoft.com/office/drawing/2016/5/11/chartex" xmlns:cx6="http://schemas.microsoft.com/office/drawing/2016/5/12/chartex" xmlns:cx7="http://schemas.microsoft.com/office/drawing/2016/5/13/chartex" xmlns:cx8="http://schemas.microsoft.com/office/drawing/2016/5/14/chartex" xmlns:cr="http://schemas.microsoft.com/office/comments/2020/reactions" xmlns:mc="http://schemas.openxmlformats.org/markup-compatibility/2006" xmlns:aink="http://schemas.microsoft.com/office/drawing/2016/ink" xmlns:am3d="http://schemas.microsoft.com/office/drawing/2017/model3d" xmlns:o="urn:schemas-microsoft-com:office:office" xmlns:oel="http://schemas.microsoft.com/office/2019/extlst" xmlns:r="http://schemas.openxmlformats.org/officeDocument/2006/relationships" xmlns:m="http://schemas.openxmlformats.org/officeDocument/2006/math" xmlns:v="urn:schemas-microsoft-com:vml" xmlns:wp14="http://schemas.microsoft.com/office/word/2010/wordprocessingDrawing" xmlns:wp="http://schemas.openxmlformats.org/drawingml/2006/wordprocessingDrawing" xmlns:w10="urn:schemas-microsoft-com:office:word" xmlns:w="http://schemas.openxmlformats.org/wordprocessingml/2006/main" xmlns:w14="http://schemas.microsoft.com/office/word/2010/wordml" xmlns:w15="http://schemas.microsoft.com/office/word/2012/wordml" xmlns:w16cex="http://schemas.microsoft.com/office/word/2018/wordml/cex" xmlns:w16cid="http://schemas.microsoft.com/office/word/2016/wordml/cid" xmlns:w16="http://schemas.microsoft.com/office/word/2018/wordml" xmlns:w16du="http://schemas.microsoft.com/office/word/2023/wordml/word16du" xmlns:w16sdtdh="http://schemas.microsoft.com/office/word/2020/wordml/sdtdatahash" xmlns:w16sdtfl="http://schemas.microsoft.com/office/word/2024/wordml/sdtformatlock" xmlns:w16se="http://schemas.microsoft.com/office/word/2015/wordml/symex" xmlns:wpg="http://schemas.microsoft.com/office/word/2010/wordprocessingGroup" xmlns:wpi="http://schemas.microsoft.com/office/word/2010/wordprocessingInk" xmlns:wne="http://schemas.microsoft.com/office/word/2006/wordml" xmlns:wps="http://schemas.microsoft.com/office/word/2010/wordprocessingShape" mc:Ignorable="w14 w15 w16se w16cid w16 w16cex w16sdtdh w16sdtfl cr w16du wp14">
   <w16cex:commentExtensible w16cex:durableId="65E847E0" w16cex:dateUtc="2025-05-05T03:52:00Z"/>
+  <w16cex:commentExtensible w16cex:durableId="3B4FA6D9" w16cex:dateUtc="2025-05-06T04:03:00Z"/>
   <w16cex:commentExtensible w16cex:durableId="7A355012" w16cex:dateUtc="2025-05-05T03:52:00Z"/>
-  <w16cex:commentExtensible w16cex:durableId="405FDE81" w16cex:dateUtc="2025-05-05T04:54:00Z"/>
+  <w16cex:commentExtensible w16cex:durableId="505DBD95" w16cex:dateUtc="2025-05-06T04:50:00Z"/>
   <w16cex:commentExtensible w16cex:durableId="0B4E1FB9" w16cex:dateUtc="2025-05-05T05:31:00Z"/>
 </w16cex:commentsExtensible>
 </file>
@@ -1241,8 +1382,9 @@
 <file path=word/commentsIds.xml><?xml version="1.0" encoding="utf-8"?>
 <w16cid:commentsIds xmlns:wpc="http://schemas.microsoft.com/office/word/2010/wordprocessingCanvas" xmlns:cx="http://schemas.microsoft.com/office/drawing/2014/chartex" xmlns:cx1="http://schemas.microsoft.com/office/drawing/2015/9/8/chartex" xmlns:cx2="http://schemas.microsoft.com/office/drawing/2015/10/21/chartex" xmlns:cx3="http://schemas.microsoft.com/office/drawing/2016/5/9/chartex" xmlns:cx4="http://schemas.microsoft.com/office/drawing/2016/5/10/chartex" xmlns:cx5="http://schemas.microsoft.com/office/drawing/2016/5/11/chartex" xmlns:cx6="http://schemas.microsoft.com/office/drawing/2016/5/12/chartex" xmlns:cx7="http://schemas.microsoft.com/office/drawing/2016/5/13/chartex" xmlns:cx8="http://schemas.microsoft.com/office/drawing/2016/5/14/chartex" xmlns:mc="http://schemas.openxmlformats.org/markup-compatibility/2006" xmlns:aink="http://schemas.microsoft.com/office/drawing/2016/ink" xmlns:am3d="http://schemas.microsoft.com/office/drawing/2017/model3d" xmlns:o="urn:schemas-microsoft-com:office:office" xmlns:oel="http://schemas.microsoft.com/office/2019/extlst" xmlns:r="http://schemas.openxmlformats.org/officeDocument/2006/relationships" xmlns:m="http://schemas.openxmlformats.org/officeDocument/2006/math" xmlns:v="urn:schemas-microsoft-com:vml" xmlns:wp14="http://schemas.microsoft.com/office/word/2010/wordprocessingDrawing" xmlns:wp="http://schemas.openxmlformats.org/drawingml/2006/wordprocessingDrawing" xmlns:w10="urn:schemas-microsoft-com:office:word" xmlns:w="http://schemas.openxmlformats.org/wordprocessingml/2006/main" xmlns:w14="http://schemas.microsoft.com/office/word/2010/wordml" xmlns:w15="http://schemas.microsoft.com/office/word/2012/wordml" xmlns:w16cex="http://schemas.microsoft.com/office/word/2018/wordml/cex" xmlns:w16cid="http://schemas.microsoft.com/office/word/2016/wordml/cid" xmlns:w16="http://schemas.microsoft.com/office/word/2018/wordml" xmlns:w16du="http://schemas.microsoft.com/office/word/2023/wordml/word16du" xmlns:w16sdtdh="http://schemas.microsoft.com/office/word/2020/wordml/sdtdatahash" xmlns:w16sdtfl="http://schemas.microsoft.com/office/word/2024/wordml/sdtformatlock" xmlns:w16se="http://schemas.microsoft.com/office/word/2015/wordml/symex" xmlns:wpg="http://schemas.microsoft.com/office/word/2010/wordprocessingGroup" xmlns:wpi="http://schemas.microsoft.com/office/word/2010/wordprocessingInk" xmlns:wne="http://schemas.microsoft.com/office/word/2006/wordml" xmlns:wps="http://schemas.microsoft.com/office/word/2010/wordprocessingShape" mc:Ignorable="w14 w15 w16se w16cid w16 w16cex w16sdtdh w16sdtfl w16du wp14">
   <w16cid:commentId w16cid:paraId="12A2D3B1" w16cid:durableId="65E847E0"/>
+  <w16cid:commentId w16cid:paraId="5CFE2578" w16cid:durableId="3B4FA6D9"/>
   <w16cid:commentId w16cid:paraId="04875ED0" w16cid:durableId="7A355012"/>
-  <w16cid:commentId w16cid:paraId="2ECEF53C" w16cid:durableId="405FDE81"/>
+  <w16cid:commentId w16cid:paraId="68B831DC" w16cid:durableId="505DBD95"/>
   <w16cid:commentId w16cid:paraId="68EACADB" w16cid:durableId="0B4E1FB9"/>
 </w16cid:commentsIds>
 </file>
@@ -1374,15 +1516,15 @@
       <w:pStyle w:val="Header"/>
       <w:rPr>
         <w:rFonts w:ascii="Times New Roman" w:hAnsi="Times New Roman" w:cs="Times New Roman"/>
-        <w:sz w:val="20"/>
-        <w:szCs w:val="20"/>
+        <w:b/>
+        <w:bCs/>
       </w:rPr>
     </w:pPr>
     <w:r>
       <w:rPr>
         <w:rFonts w:ascii="Times New Roman" w:hAnsi="Times New Roman" w:cs="Times New Roman"/>
-        <w:sz w:val="20"/>
-        <w:szCs w:val="20"/>
+        <w:b/>
+        <w:bCs/>
       </w:rPr>
       <w:t>BIOE 5100 Image Processing for Bioengineers</w:t>
     </w:r>
@@ -2178,7 +2320,6 @@
   <w:style w:type="character" w:default="1" w:styleId="DefaultParagraphFont">
     <w:name w:val="Default Paragraph Font"/>
     <w:uiPriority w:val="1"/>
-    <w:semiHidden/>
     <w:unhideWhenUsed/>
   </w:style>
   <w:style w:type="table" w:default="1" w:styleId="TableNormal">

</xml_diff>